<commit_message>
Added new table for function type
</commit_message>
<xml_diff>
--- a/simulation/doc/database_design/Ristrutturazione ER.docx
+++ b/simulation/doc/database_design/Ristrutturazione ER.docx
@@ -559,7 +559,13 @@
               <w:jc w:val="both"/>
             </w:pPr>
             <w:r>
-              <w:t>Selezione dell’ID relativo all’expet instant la situaizone richiesta (wl e numero repliche)</w:t>
+              <w:t>Selezione dell’ID relativo all’expet instant la situaz</w:t>
+            </w:r>
+            <w:r>
+              <w:t>i</w:t>
+            </w:r>
+            <w:r>
+              <w:t>one richiesta (wl e numero repliche)</w:t>
             </w:r>
           </w:p>
         </w:tc>
@@ -935,13 +941,7 @@
         <w:jc w:val="both"/>
       </w:pPr>
       <w:r>
-        <w:t>FUNCTION</w:t>
-      </w:r>
-      <w:r>
-        <w:t xml:space="preserve"> </w:t>
-      </w:r>
-      <w:r>
-        <w:t>(</w:t>
+        <w:t>FUNCTION_TYPE (</w:t>
       </w:r>
       <w:r>
         <w:rPr>
@@ -950,13 +950,78 @@
         <w:t>ID</w:t>
       </w:r>
       <w:r>
+        <w:t xml:space="preserve">, Model, </w:t>
+      </w:r>
+      <w:r>
+        <w:t xml:space="preserve">TypeName, </w:t>
+      </w:r>
+      <w:r>
+        <w:t>Description, MeanCpuCycles, MeanRamUsageMb)</w:t>
+      </w:r>
+    </w:p>
+    <w:p>
+      <w:pPr>
+        <w:jc w:val="both"/>
+      </w:pPr>
+    </w:p>
+    <w:p>
+      <w:pPr>
+        <w:jc w:val="both"/>
+      </w:pPr>
+      <w:r>
+        <w:t>FUNCTION</w:t>
+      </w:r>
+      <w:r>
+        <w:t xml:space="preserve"> </w:t>
+      </w:r>
+      <w:r>
+        <w:t>(</w:t>
+      </w:r>
+      <w:r>
+        <w:rPr>
+          <w:u w:val="single"/>
+        </w:rPr>
+        <w:t>ID</w:t>
+      </w:r>
+      <w:r>
         <w:t xml:space="preserve">, </w:t>
       </w:r>
       <w:r>
         <w:t>Name</w:t>
       </w:r>
       <w:r>
-        <w:t>, Description)</w:t>
+        <w:t>, Description</w:t>
+      </w:r>
+      <w:r>
+        <w:t>, FunctionTypeID</w:t>
+      </w:r>
+      <w:r>
+        <w:t>*</w:t>
+      </w:r>
+      <w:r>
+        <w:t>)</w:t>
+      </w:r>
+    </w:p>
+    <w:p>
+      <w:pPr>
+        <w:pStyle w:val="Paragrafoelenco"/>
+        <w:numPr>
+          <w:ilvl w:val="0"/>
+          <w:numId w:val="14"/>
+        </w:numPr>
+        <w:jc w:val="both"/>
+      </w:pPr>
+      <w:r>
+        <w:t>FOREIGN KEY: FunctionTypeID</w:t>
+      </w:r>
+      <w:r>
+        <w:t xml:space="preserve"> </w:t>
+      </w:r>
+      <w:r>
+        <w:t>REFERENCES FUNCTION</w:t>
+      </w:r>
+      <w:r>
+        <w:t>_TYPE</w:t>
       </w:r>
     </w:p>
     <w:p>
@@ -1113,6 +1178,9 @@
         <w:t>, MaxRate, NumReplicas, Workload</w:t>
       </w:r>
       <w:r>
+        <w:t>, Margin, State</w:t>
+      </w:r>
+      <w:r>
         <w:t>)</w:t>
       </w:r>
     </w:p>
@@ -1504,6 +1572,7 @@
         <w:jc w:val="both"/>
       </w:pPr>
       <w:r>
+        <w:lastRenderedPageBreak/>
         <w:t xml:space="preserve">Sulla base di questi viene effettuato un raggruppamento per Exp_Instant.ID in modo tale da selezionare con clausola HAVING solo quelli con COUNT(Deploy.FunctionID) == 3, ovvero che hanno tre funzioni deployate in quel momento, ovvero le tre funzioni che si sono filtrate inizialmente. </w:t>
       </w:r>
     </w:p>
@@ -1516,7 +1585,6 @@
           <w:b/>
           <w:bCs/>
         </w:rPr>
-        <w:lastRenderedPageBreak/>
         <w:t>Nota</w:t>
       </w:r>
       <w:r>
@@ -1637,7 +1705,13 @@
         <w:jc w:val="both"/>
       </w:pPr>
       <w:r>
-        <w:t>Decidere come fare per generazione casi nella simulaione</w:t>
+        <w:t>Decidere come fare per generazione casi nella simula</w:t>
+      </w:r>
+      <w:r>
+        <w:t>z</w:t>
+      </w:r>
+      <w:r>
+        <w:t>ione</w:t>
       </w:r>
     </w:p>
     <w:p>
@@ -1836,6 +1910,119 @@
     </w:lvl>
   </w:abstractNum>
   <w:abstractNum w:abstractNumId="1" w15:restartNumberingAfterBreak="0">
+    <w:nsid w:val="015717D3"/>
+    <w:multiLevelType w:val="hybridMultilevel"/>
+    <w:tmpl w:val="3C1434B8"/>
+    <w:lvl w:ilvl="0" w:tplc="04100001">
+      <w:start w:val="1"/>
+      <w:numFmt w:val="bullet"/>
+      <w:lvlText w:val=""/>
+      <w:lvlJc w:val="left"/>
+      <w:pPr>
+        <w:ind w:left="720" w:hanging="360"/>
+      </w:pPr>
+      <w:rPr>
+        <w:rFonts w:ascii="Symbol" w:hAnsi="Symbol" w:hint="default"/>
+      </w:rPr>
+    </w:lvl>
+    <w:lvl w:ilvl="1" w:tplc="04100003" w:tentative="1">
+      <w:start w:val="1"/>
+      <w:numFmt w:val="bullet"/>
+      <w:lvlText w:val="o"/>
+      <w:lvlJc w:val="left"/>
+      <w:pPr>
+        <w:ind w:left="1440" w:hanging="360"/>
+      </w:pPr>
+      <w:rPr>
+        <w:rFonts w:ascii="Courier New" w:hAnsi="Courier New" w:cs="Courier New" w:hint="default"/>
+      </w:rPr>
+    </w:lvl>
+    <w:lvl w:ilvl="2" w:tplc="04100005" w:tentative="1">
+      <w:start w:val="1"/>
+      <w:numFmt w:val="bullet"/>
+      <w:lvlText w:val=""/>
+      <w:lvlJc w:val="left"/>
+      <w:pPr>
+        <w:ind w:left="2160" w:hanging="360"/>
+      </w:pPr>
+      <w:rPr>
+        <w:rFonts w:ascii="Wingdings" w:hAnsi="Wingdings" w:hint="default"/>
+      </w:rPr>
+    </w:lvl>
+    <w:lvl w:ilvl="3" w:tplc="04100001" w:tentative="1">
+      <w:start w:val="1"/>
+      <w:numFmt w:val="bullet"/>
+      <w:lvlText w:val=""/>
+      <w:lvlJc w:val="left"/>
+      <w:pPr>
+        <w:ind w:left="2880" w:hanging="360"/>
+      </w:pPr>
+      <w:rPr>
+        <w:rFonts w:ascii="Symbol" w:hAnsi="Symbol" w:hint="default"/>
+      </w:rPr>
+    </w:lvl>
+    <w:lvl w:ilvl="4" w:tplc="04100003" w:tentative="1">
+      <w:start w:val="1"/>
+      <w:numFmt w:val="bullet"/>
+      <w:lvlText w:val="o"/>
+      <w:lvlJc w:val="left"/>
+      <w:pPr>
+        <w:ind w:left="3600" w:hanging="360"/>
+      </w:pPr>
+      <w:rPr>
+        <w:rFonts w:ascii="Courier New" w:hAnsi="Courier New" w:cs="Courier New" w:hint="default"/>
+      </w:rPr>
+    </w:lvl>
+    <w:lvl w:ilvl="5" w:tplc="04100005" w:tentative="1">
+      <w:start w:val="1"/>
+      <w:numFmt w:val="bullet"/>
+      <w:lvlText w:val=""/>
+      <w:lvlJc w:val="left"/>
+      <w:pPr>
+        <w:ind w:left="4320" w:hanging="360"/>
+      </w:pPr>
+      <w:rPr>
+        <w:rFonts w:ascii="Wingdings" w:hAnsi="Wingdings" w:hint="default"/>
+      </w:rPr>
+    </w:lvl>
+    <w:lvl w:ilvl="6" w:tplc="04100001" w:tentative="1">
+      <w:start w:val="1"/>
+      <w:numFmt w:val="bullet"/>
+      <w:lvlText w:val=""/>
+      <w:lvlJc w:val="left"/>
+      <w:pPr>
+        <w:ind w:left="5040" w:hanging="360"/>
+      </w:pPr>
+      <w:rPr>
+        <w:rFonts w:ascii="Symbol" w:hAnsi="Symbol" w:hint="default"/>
+      </w:rPr>
+    </w:lvl>
+    <w:lvl w:ilvl="7" w:tplc="04100003" w:tentative="1">
+      <w:start w:val="1"/>
+      <w:numFmt w:val="bullet"/>
+      <w:lvlText w:val="o"/>
+      <w:lvlJc w:val="left"/>
+      <w:pPr>
+        <w:ind w:left="5760" w:hanging="360"/>
+      </w:pPr>
+      <w:rPr>
+        <w:rFonts w:ascii="Courier New" w:hAnsi="Courier New" w:cs="Courier New" w:hint="default"/>
+      </w:rPr>
+    </w:lvl>
+    <w:lvl w:ilvl="8" w:tplc="04100005" w:tentative="1">
+      <w:start w:val="1"/>
+      <w:numFmt w:val="bullet"/>
+      <w:lvlText w:val=""/>
+      <w:lvlJc w:val="left"/>
+      <w:pPr>
+        <w:ind w:left="6480" w:hanging="360"/>
+      </w:pPr>
+      <w:rPr>
+        <w:rFonts w:ascii="Wingdings" w:hAnsi="Wingdings" w:hint="default"/>
+      </w:rPr>
+    </w:lvl>
+  </w:abstractNum>
+  <w:abstractNum w:abstractNumId="2" w15:restartNumberingAfterBreak="0">
     <w:nsid w:val="0B01486C"/>
     <w:multiLevelType w:val="hybridMultilevel"/>
     <w:tmpl w:val="4BF21514"/>
@@ -1924,7 +2111,7 @@
       </w:pPr>
     </w:lvl>
   </w:abstractNum>
-  <w:abstractNum w:abstractNumId="2" w15:restartNumberingAfterBreak="0">
+  <w:abstractNum w:abstractNumId="3" w15:restartNumberingAfterBreak="0">
     <w:nsid w:val="1D254F65"/>
     <w:multiLevelType w:val="hybridMultilevel"/>
     <w:tmpl w:val="E68065E6"/>
@@ -2037,7 +2224,7 @@
       </w:rPr>
     </w:lvl>
   </w:abstractNum>
-  <w:abstractNum w:abstractNumId="3" w15:restartNumberingAfterBreak="0">
+  <w:abstractNum w:abstractNumId="4" w15:restartNumberingAfterBreak="0">
     <w:nsid w:val="25A31DDA"/>
     <w:multiLevelType w:val="hybridMultilevel"/>
     <w:tmpl w:val="5B0EBFBA"/>
@@ -2150,7 +2337,7 @@
       </w:rPr>
     </w:lvl>
   </w:abstractNum>
-  <w:abstractNum w:abstractNumId="4" w15:restartNumberingAfterBreak="0">
+  <w:abstractNum w:abstractNumId="5" w15:restartNumberingAfterBreak="0">
     <w:nsid w:val="26DB4F40"/>
     <w:multiLevelType w:val="hybridMultilevel"/>
     <w:tmpl w:val="DA940E68"/>
@@ -2263,7 +2450,7 @@
       </w:rPr>
     </w:lvl>
   </w:abstractNum>
-  <w:abstractNum w:abstractNumId="5" w15:restartNumberingAfterBreak="0">
+  <w:abstractNum w:abstractNumId="6" w15:restartNumberingAfterBreak="0">
     <w:nsid w:val="2AAC4439"/>
     <w:multiLevelType w:val="hybridMultilevel"/>
     <w:tmpl w:val="F200992E"/>
@@ -2376,7 +2563,7 @@
       </w:rPr>
     </w:lvl>
   </w:abstractNum>
-  <w:abstractNum w:abstractNumId="6" w15:restartNumberingAfterBreak="0">
+  <w:abstractNum w:abstractNumId="7" w15:restartNumberingAfterBreak="0">
     <w:nsid w:val="3269311E"/>
     <w:multiLevelType w:val="hybridMultilevel"/>
     <w:tmpl w:val="317CAA54"/>
@@ -2489,7 +2676,120 @@
       </w:rPr>
     </w:lvl>
   </w:abstractNum>
-  <w:abstractNum w:abstractNumId="7" w15:restartNumberingAfterBreak="0">
+  <w:abstractNum w:abstractNumId="8" w15:restartNumberingAfterBreak="0">
+    <w:nsid w:val="402E6F48"/>
+    <w:multiLevelType w:val="hybridMultilevel"/>
+    <w:tmpl w:val="D938E436"/>
+    <w:lvl w:ilvl="0" w:tplc="04100001">
+      <w:start w:val="1"/>
+      <w:numFmt w:val="bullet"/>
+      <w:lvlText w:val=""/>
+      <w:lvlJc w:val="left"/>
+      <w:pPr>
+        <w:ind w:left="720" w:hanging="360"/>
+      </w:pPr>
+      <w:rPr>
+        <w:rFonts w:ascii="Symbol" w:hAnsi="Symbol" w:hint="default"/>
+      </w:rPr>
+    </w:lvl>
+    <w:lvl w:ilvl="1" w:tplc="04100003" w:tentative="1">
+      <w:start w:val="1"/>
+      <w:numFmt w:val="bullet"/>
+      <w:lvlText w:val="o"/>
+      <w:lvlJc w:val="left"/>
+      <w:pPr>
+        <w:ind w:left="1440" w:hanging="360"/>
+      </w:pPr>
+      <w:rPr>
+        <w:rFonts w:ascii="Courier New" w:hAnsi="Courier New" w:cs="Courier New" w:hint="default"/>
+      </w:rPr>
+    </w:lvl>
+    <w:lvl w:ilvl="2" w:tplc="04100005" w:tentative="1">
+      <w:start w:val="1"/>
+      <w:numFmt w:val="bullet"/>
+      <w:lvlText w:val=""/>
+      <w:lvlJc w:val="left"/>
+      <w:pPr>
+        <w:ind w:left="2160" w:hanging="360"/>
+      </w:pPr>
+      <w:rPr>
+        <w:rFonts w:ascii="Wingdings" w:hAnsi="Wingdings" w:hint="default"/>
+      </w:rPr>
+    </w:lvl>
+    <w:lvl w:ilvl="3" w:tplc="04100001" w:tentative="1">
+      <w:start w:val="1"/>
+      <w:numFmt w:val="bullet"/>
+      <w:lvlText w:val=""/>
+      <w:lvlJc w:val="left"/>
+      <w:pPr>
+        <w:ind w:left="2880" w:hanging="360"/>
+      </w:pPr>
+      <w:rPr>
+        <w:rFonts w:ascii="Symbol" w:hAnsi="Symbol" w:hint="default"/>
+      </w:rPr>
+    </w:lvl>
+    <w:lvl w:ilvl="4" w:tplc="04100003" w:tentative="1">
+      <w:start w:val="1"/>
+      <w:numFmt w:val="bullet"/>
+      <w:lvlText w:val="o"/>
+      <w:lvlJc w:val="left"/>
+      <w:pPr>
+        <w:ind w:left="3600" w:hanging="360"/>
+      </w:pPr>
+      <w:rPr>
+        <w:rFonts w:ascii="Courier New" w:hAnsi="Courier New" w:cs="Courier New" w:hint="default"/>
+      </w:rPr>
+    </w:lvl>
+    <w:lvl w:ilvl="5" w:tplc="04100005" w:tentative="1">
+      <w:start w:val="1"/>
+      <w:numFmt w:val="bullet"/>
+      <w:lvlText w:val=""/>
+      <w:lvlJc w:val="left"/>
+      <w:pPr>
+        <w:ind w:left="4320" w:hanging="360"/>
+      </w:pPr>
+      <w:rPr>
+        <w:rFonts w:ascii="Wingdings" w:hAnsi="Wingdings" w:hint="default"/>
+      </w:rPr>
+    </w:lvl>
+    <w:lvl w:ilvl="6" w:tplc="04100001" w:tentative="1">
+      <w:start w:val="1"/>
+      <w:numFmt w:val="bullet"/>
+      <w:lvlText w:val=""/>
+      <w:lvlJc w:val="left"/>
+      <w:pPr>
+        <w:ind w:left="5040" w:hanging="360"/>
+      </w:pPr>
+      <w:rPr>
+        <w:rFonts w:ascii="Symbol" w:hAnsi="Symbol" w:hint="default"/>
+      </w:rPr>
+    </w:lvl>
+    <w:lvl w:ilvl="7" w:tplc="04100003" w:tentative="1">
+      <w:start w:val="1"/>
+      <w:numFmt w:val="bullet"/>
+      <w:lvlText w:val="o"/>
+      <w:lvlJc w:val="left"/>
+      <w:pPr>
+        <w:ind w:left="5760" w:hanging="360"/>
+      </w:pPr>
+      <w:rPr>
+        <w:rFonts w:ascii="Courier New" w:hAnsi="Courier New" w:cs="Courier New" w:hint="default"/>
+      </w:rPr>
+    </w:lvl>
+    <w:lvl w:ilvl="8" w:tplc="04100005" w:tentative="1">
+      <w:start w:val="1"/>
+      <w:numFmt w:val="bullet"/>
+      <w:lvlText w:val=""/>
+      <w:lvlJc w:val="left"/>
+      <w:pPr>
+        <w:ind w:left="6480" w:hanging="360"/>
+      </w:pPr>
+      <w:rPr>
+        <w:rFonts w:ascii="Wingdings" w:hAnsi="Wingdings" w:hint="default"/>
+      </w:rPr>
+    </w:lvl>
+  </w:abstractNum>
+  <w:abstractNum w:abstractNumId="9" w15:restartNumberingAfterBreak="0">
     <w:nsid w:val="4DEA54D1"/>
     <w:multiLevelType w:val="hybridMultilevel"/>
     <w:tmpl w:val="74BCAD80"/>
@@ -2601,7 +2901,7 @@
       </w:rPr>
     </w:lvl>
   </w:abstractNum>
-  <w:abstractNum w:abstractNumId="8" w15:restartNumberingAfterBreak="0">
+  <w:abstractNum w:abstractNumId="10" w15:restartNumberingAfterBreak="0">
     <w:nsid w:val="63822BA5"/>
     <w:multiLevelType w:val="hybridMultilevel"/>
     <w:tmpl w:val="8DDEF6E4"/>
@@ -2690,7 +2990,7 @@
       </w:pPr>
     </w:lvl>
   </w:abstractNum>
-  <w:abstractNum w:abstractNumId="9" w15:restartNumberingAfterBreak="0">
+  <w:abstractNum w:abstractNumId="11" w15:restartNumberingAfterBreak="0">
     <w:nsid w:val="67212CAC"/>
     <w:multiLevelType w:val="hybridMultilevel"/>
     <w:tmpl w:val="4DE6E134"/>
@@ -2779,7 +3079,7 @@
       </w:pPr>
     </w:lvl>
   </w:abstractNum>
-  <w:abstractNum w:abstractNumId="10" w15:restartNumberingAfterBreak="0">
+  <w:abstractNum w:abstractNumId="12" w15:restartNumberingAfterBreak="0">
     <w:nsid w:val="7343317B"/>
     <w:multiLevelType w:val="hybridMultilevel"/>
     <w:tmpl w:val="F9027CE6"/>
@@ -2892,38 +3192,160 @@
       </w:rPr>
     </w:lvl>
   </w:abstractNum>
+  <w:abstractNum w:abstractNumId="13" w15:restartNumberingAfterBreak="0">
+    <w:nsid w:val="75FD4DB2"/>
+    <w:multiLevelType w:val="hybridMultilevel"/>
+    <w:tmpl w:val="B96C1AE0"/>
+    <w:lvl w:ilvl="0" w:tplc="04100001">
+      <w:start w:val="1"/>
+      <w:numFmt w:val="bullet"/>
+      <w:lvlText w:val=""/>
+      <w:lvlJc w:val="left"/>
+      <w:pPr>
+        <w:ind w:left="720" w:hanging="360"/>
+      </w:pPr>
+      <w:rPr>
+        <w:rFonts w:ascii="Symbol" w:hAnsi="Symbol" w:hint="default"/>
+      </w:rPr>
+    </w:lvl>
+    <w:lvl w:ilvl="1" w:tplc="04100003" w:tentative="1">
+      <w:start w:val="1"/>
+      <w:numFmt w:val="bullet"/>
+      <w:lvlText w:val="o"/>
+      <w:lvlJc w:val="left"/>
+      <w:pPr>
+        <w:ind w:left="1440" w:hanging="360"/>
+      </w:pPr>
+      <w:rPr>
+        <w:rFonts w:ascii="Courier New" w:hAnsi="Courier New" w:cs="Courier New" w:hint="default"/>
+      </w:rPr>
+    </w:lvl>
+    <w:lvl w:ilvl="2" w:tplc="04100005" w:tentative="1">
+      <w:start w:val="1"/>
+      <w:numFmt w:val="bullet"/>
+      <w:lvlText w:val=""/>
+      <w:lvlJc w:val="left"/>
+      <w:pPr>
+        <w:ind w:left="2160" w:hanging="360"/>
+      </w:pPr>
+      <w:rPr>
+        <w:rFonts w:ascii="Wingdings" w:hAnsi="Wingdings" w:hint="default"/>
+      </w:rPr>
+    </w:lvl>
+    <w:lvl w:ilvl="3" w:tplc="04100001" w:tentative="1">
+      <w:start w:val="1"/>
+      <w:numFmt w:val="bullet"/>
+      <w:lvlText w:val=""/>
+      <w:lvlJc w:val="left"/>
+      <w:pPr>
+        <w:ind w:left="2880" w:hanging="360"/>
+      </w:pPr>
+      <w:rPr>
+        <w:rFonts w:ascii="Symbol" w:hAnsi="Symbol" w:hint="default"/>
+      </w:rPr>
+    </w:lvl>
+    <w:lvl w:ilvl="4" w:tplc="04100003" w:tentative="1">
+      <w:start w:val="1"/>
+      <w:numFmt w:val="bullet"/>
+      <w:lvlText w:val="o"/>
+      <w:lvlJc w:val="left"/>
+      <w:pPr>
+        <w:ind w:left="3600" w:hanging="360"/>
+      </w:pPr>
+      <w:rPr>
+        <w:rFonts w:ascii="Courier New" w:hAnsi="Courier New" w:cs="Courier New" w:hint="default"/>
+      </w:rPr>
+    </w:lvl>
+    <w:lvl w:ilvl="5" w:tplc="04100005" w:tentative="1">
+      <w:start w:val="1"/>
+      <w:numFmt w:val="bullet"/>
+      <w:lvlText w:val=""/>
+      <w:lvlJc w:val="left"/>
+      <w:pPr>
+        <w:ind w:left="4320" w:hanging="360"/>
+      </w:pPr>
+      <w:rPr>
+        <w:rFonts w:ascii="Wingdings" w:hAnsi="Wingdings" w:hint="default"/>
+      </w:rPr>
+    </w:lvl>
+    <w:lvl w:ilvl="6" w:tplc="04100001" w:tentative="1">
+      <w:start w:val="1"/>
+      <w:numFmt w:val="bullet"/>
+      <w:lvlText w:val=""/>
+      <w:lvlJc w:val="left"/>
+      <w:pPr>
+        <w:ind w:left="5040" w:hanging="360"/>
+      </w:pPr>
+      <w:rPr>
+        <w:rFonts w:ascii="Symbol" w:hAnsi="Symbol" w:hint="default"/>
+      </w:rPr>
+    </w:lvl>
+    <w:lvl w:ilvl="7" w:tplc="04100003" w:tentative="1">
+      <w:start w:val="1"/>
+      <w:numFmt w:val="bullet"/>
+      <w:lvlText w:val="o"/>
+      <w:lvlJc w:val="left"/>
+      <w:pPr>
+        <w:ind w:left="5760" w:hanging="360"/>
+      </w:pPr>
+      <w:rPr>
+        <w:rFonts w:ascii="Courier New" w:hAnsi="Courier New" w:cs="Courier New" w:hint="default"/>
+      </w:rPr>
+    </w:lvl>
+    <w:lvl w:ilvl="8" w:tplc="04100005" w:tentative="1">
+      <w:start w:val="1"/>
+      <w:numFmt w:val="bullet"/>
+      <w:lvlText w:val=""/>
+      <w:lvlJc w:val="left"/>
+      <w:pPr>
+        <w:ind w:left="6480" w:hanging="360"/>
+      </w:pPr>
+      <w:rPr>
+        <w:rFonts w:ascii="Wingdings" w:hAnsi="Wingdings" w:hint="default"/>
+      </w:rPr>
+    </w:lvl>
+  </w:abstractNum>
   <w:num w:numId="1">
-    <w:abstractNumId w:val="1"/>
+    <w:abstractNumId w:val="2"/>
   </w:num>
   <w:num w:numId="2">
-    <w:abstractNumId w:val="3"/>
+    <w:abstractNumId w:val="4"/>
   </w:num>
   <w:num w:numId="3">
-    <w:abstractNumId w:val="2"/>
+    <w:abstractNumId w:val="3"/>
   </w:num>
   <w:num w:numId="4">
     <w:abstractNumId w:val="0"/>
   </w:num>
   <w:num w:numId="5">
-    <w:abstractNumId w:val="8"/>
+    <w:abstractNumId w:val="10"/>
   </w:num>
   <w:num w:numId="6">
-    <w:abstractNumId w:val="4"/>
+    <w:abstractNumId w:val="5"/>
   </w:num>
   <w:num w:numId="7">
-    <w:abstractNumId w:val="5"/>
+    <w:abstractNumId w:val="6"/>
   </w:num>
   <w:num w:numId="8">
+    <w:abstractNumId w:val="11"/>
+  </w:num>
+  <w:num w:numId="9">
+    <w:abstractNumId w:val="7"/>
+  </w:num>
+  <w:num w:numId="10">
+    <w:abstractNumId w:val="12"/>
+  </w:num>
+  <w:num w:numId="11">
     <w:abstractNumId w:val="9"/>
   </w:num>
-  <w:num w:numId="9">
-    <w:abstractNumId w:val="6"/>
+  <w:num w:numId="12">
+    <w:abstractNumId w:val="1"/>
   </w:num>
-  <w:num w:numId="10">
-    <w:abstractNumId w:val="10"/>
+  <w:num w:numId="13">
+    <w:abstractNumId w:val="13"/>
   </w:num>
-  <w:num w:numId="11">
-    <w:abstractNumId w:val="7"/>
+  <w:num w:numId="14">
+    <w:abstractNumId w:val="8"/>
   </w:num>
 </w:numbering>
 </file>

</xml_diff>